<commit_message>
Modeified the Practical Implementation and added references
</commit_message>
<xml_diff>
--- a/Practical Implementation.docx
+++ b/Practical Implementation.docx
@@ -768,6 +768,7 @@
           <w:noProof/>
           <w:lang w:eastAsia="en-GB"/>
         </w:rPr>
+        <w:lastRenderedPageBreak/>
         <w:drawing>
           <wp:inline distT="0" distB="0" distL="0" distR="0" wp14:anchorId="62ECAB5C" wp14:editId="2C76C329">
             <wp:extent cx="5725160" cy="4309110"/>
@@ -876,6 +877,7 @@
           <w:noProof/>
           <w:lang w:eastAsia="en-GB"/>
         </w:rPr>
+        <w:lastRenderedPageBreak/>
         <w:drawing>
           <wp:inline distT="0" distB="0" distL="0" distR="0" wp14:anchorId="65102157" wp14:editId="36DBF4D3">
             <wp:extent cx="5725160" cy="4297045"/>
@@ -984,6 +986,7 @@
           <w:noProof/>
           <w:lang w:eastAsia="en-GB"/>
         </w:rPr>
+        <w:lastRenderedPageBreak/>
         <w:drawing>
           <wp:inline distT="0" distB="0" distL="0" distR="0" wp14:anchorId="06DCE4FC" wp14:editId="63493E22">
             <wp:extent cx="5725160" cy="4272915"/>
@@ -1092,6 +1095,7 @@
           <w:noProof/>
           <w:lang w:eastAsia="en-GB"/>
         </w:rPr>
+        <w:lastRenderedPageBreak/>
         <w:drawing>
           <wp:inline distT="0" distB="0" distL="0" distR="0" wp14:anchorId="6FE47FD7" wp14:editId="2C094521">
             <wp:extent cx="5725160" cy="4302760"/>
@@ -1166,6 +1170,7 @@
           <w:noProof/>
           <w:lang w:eastAsia="en-GB"/>
         </w:rPr>
+        <w:lastRenderedPageBreak/>
         <w:drawing>
           <wp:inline distT="0" distB="0" distL="0" distR="0" wp14:anchorId="7AADDDB9" wp14:editId="7B200122">
             <wp:extent cx="5725160" cy="2044065"/>
@@ -1382,6 +1387,7 @@
           <w:noProof/>
           <w:lang w:eastAsia="en-GB"/>
         </w:rPr>
+        <w:lastRenderedPageBreak/>
         <w:drawing>
           <wp:inline distT="0" distB="0" distL="0" distR="0" wp14:anchorId="1C540E8B" wp14:editId="5FBEB7E5">
             <wp:extent cx="5719445" cy="2073910"/>
@@ -1606,6 +1612,7 @@
     <w:p/>
     <w:p>
       <w:r>
+        <w:lastRenderedPageBreak/>
         <w:t>The standard deviation is a way of measuring how much variation there is in the range of values of a particular feature (most data points will lie within ±2 standard deviations of the mean); this is an alternative to taking the range of values (max-min).</w:t>
       </w:r>
     </w:p>
@@ -3682,6 +3689,7 @@
         <w:pStyle w:val="Heading2"/>
       </w:pPr>
       <w:r>
+        <w:lastRenderedPageBreak/>
         <w:t>3. Removal of Collinear Attributes</w:t>
       </w:r>
     </w:p>
@@ -3983,6 +3991,7 @@
         <w:pStyle w:val="Title"/>
       </w:pPr>
       <w:r>
+        <w:lastRenderedPageBreak/>
         <w:t>Model Selection and Evaluation</w:t>
       </w:r>
     </w:p>
@@ -3997,6 +4006,88 @@
     </w:p>
     <w:p/>
     <w:p>
+      <w:pPr>
+        <w:rPr>
+          <w:bCs/>
+          <w:sz w:val="22"/>
+        </w:rPr>
+      </w:pPr>
+      <w:r>
+        <w:rPr>
+          <w:bCs/>
+          <w:sz w:val="22"/>
+        </w:rPr>
+        <w:t>In multivariate Lin</w:t>
+      </w:r>
+      <w:r>
+        <w:rPr>
+          <w:bCs/>
+          <w:sz w:val="22"/>
+        </w:rPr>
+        <w:t>ear Regression, the aim is to predict the depend variable(</w:t>
+      </w:r>
+      <w:proofErr w:type="spellStart"/>
+      <w:r>
+        <w:rPr>
+          <w:bCs/>
+          <w:sz w:val="22"/>
+        </w:rPr>
+        <w:t>number_of_shares</w:t>
+      </w:r>
+      <w:proofErr w:type="spellEnd"/>
+      <w:r>
+        <w:rPr>
+          <w:bCs/>
+          <w:sz w:val="22"/>
+        </w:rPr>
+        <w:t xml:space="preserve">) by </w:t>
+      </w:r>
+      <w:r>
+        <w:rPr>
+          <w:bCs/>
+          <w:sz w:val="22"/>
+        </w:rPr>
+        <w:t>determining set of parameters (theta). To determine theta</w:t>
+      </w:r>
+      <w:r>
+        <w:rPr>
+          <w:bCs/>
+          <w:sz w:val="22"/>
+        </w:rPr>
+        <w:t>,</w:t>
+      </w:r>
+      <w:r>
+        <w:rPr>
+          <w:bCs/>
+          <w:sz w:val="22"/>
+        </w:rPr>
+        <w:t xml:space="preserve"> we employed gradient descent to find the point of minima in the hyper-dimensional space. </w:t>
+      </w:r>
+    </w:p>
+    <w:p>
+      <w:pPr>
+        <w:rPr>
+          <w:bCs/>
+          <w:sz w:val="22"/>
+        </w:rPr>
+      </w:pPr>
+    </w:p>
+    <w:p>
+      <w:pPr>
+        <w:rPr>
+          <w:sz w:val="22"/>
+        </w:rPr>
+      </w:pPr>
+      <w:r>
+        <w:rPr>
+          <w:bCs/>
+          <w:sz w:val="22"/>
+        </w:rPr>
+        <w:t>The python implementation is provided hereunder:</w:t>
+      </w:r>
+    </w:p>
+    <w:p/>
+    <w:p>
       <w:r>
         <w:t>Code:</w:t>
       </w:r>
@@ -6348,6 +6439,7 @@
           <w:color w:val="000000"/>
           <w:sz w:val="15"/>
         </w:rPr>
+        <w:lastRenderedPageBreak/>
         <w:t xml:space="preserve">            temp = X</w:t>
       </w:r>
       <w:proofErr w:type="gramStart"/>
@@ -10433,6 +10525,95 @@
     <w:p>
       <w:r>
         <w:t>Results:</w:t>
+      </w:r>
+    </w:p>
+    <w:p>
+      <w:pPr>
+        <w:rPr>
+          <w:bCs/>
+          <w:sz w:val="22"/>
+        </w:rPr>
+      </w:pPr>
+      <w:r>
+        <w:rPr>
+          <w:bCs/>
+          <w:sz w:val="22"/>
+        </w:rPr>
+        <w:t>For gradient descent the parameters learning rate(</w:t>
+      </w:r>
+      <w:r>
+        <w:rPr>
+          <w:bCs/>
+          <w:sz w:val="22"/>
+        </w:rPr>
+        <w:sym w:font="Symbol" w:char="F061"/>
+      </w:r>
+      <w:r>
+        <w:rPr>
+          <w:bCs/>
+          <w:sz w:val="22"/>
+        </w:rPr>
+        <w:t>) and the numbe</w:t>
+      </w:r>
+      <w:r>
+        <w:rPr>
+          <w:bCs/>
+          <w:sz w:val="22"/>
+        </w:rPr>
+        <w:t>r of iterations were</w:t>
+      </w:r>
+      <w:r>
+        <w:rPr>
+          <w:bCs/>
+          <w:sz w:val="22"/>
+        </w:rPr>
+        <w:t xml:space="preserve"> chosen as follows:</w:t>
+      </w:r>
+    </w:p>
+    <w:p>
+      <w:pPr>
+        <w:pStyle w:val="ListParagraph"/>
+        <w:numPr>
+          <w:ilvl w:val="0"/>
+          <w:numId w:val="8"/>
+        </w:numPr>
+        <w:rPr>
+          <w:sz w:val="22"/>
+        </w:rPr>
+      </w:pPr>
+      <w:r>
+        <w:rPr>
+          <w:bCs/>
+          <w:sz w:val="22"/>
+        </w:rPr>
+        <w:lastRenderedPageBreak/>
+        <w:sym w:font="Symbol" w:char="F061"/>
+      </w:r>
+      <w:r>
+        <w:rPr>
+          <w:bCs/>
+          <w:sz w:val="22"/>
+        </w:rPr>
+        <w:t xml:space="preserve"> = 0.2</w:t>
+      </w:r>
+    </w:p>
+    <w:p>
+      <w:pPr>
+        <w:pStyle w:val="ListParagraph"/>
+        <w:numPr>
+          <w:ilvl w:val="0"/>
+          <w:numId w:val="8"/>
+        </w:numPr>
+        <w:rPr>
+          <w:sz w:val="22"/>
+        </w:rPr>
+      </w:pPr>
+      <w:r>
+        <w:rPr>
+          <w:bCs/>
+          <w:sz w:val="22"/>
+        </w:rPr>
+        <w:t>number of iterations = 8000</w:t>
       </w:r>
     </w:p>
     <w:p>
@@ -10498,11 +10679,6 @@
     </w:p>
     <w:p/>
     <w:p>
-      <w:r>
-        <w:t>Prediction Analysis:</w:t>
-      </w:r>
-    </w:p>
-    <w:p>
       <w:pPr>
         <w:pStyle w:val="ListParagraph"/>
         <w:numPr>
@@ -10527,8 +10703,6 @@
       </w:r>
       <w:r>
         <w:tab/>
-      </w:r>
-      <w:r>
         <w:t>712.830325</w:t>
       </w:r>
     </w:p>
@@ -10541,8 +10715,6 @@
       </w:r>
       <w:r>
         <w:tab/>
-      </w:r>
-      <w:r>
         <w:t>0.681046</w:t>
       </w:r>
     </w:p>
@@ -10569,8 +10741,6 @@
       </w:r>
       <w:r>
         <w:tab/>
-      </w:r>
-      <w:r>
         <w:t>0.311377</w:t>
       </w:r>
     </w:p>
@@ -10604,8 +10774,6 @@
       </w:r>
       <w:r>
         <w:tab/>
-      </w:r>
-      <w:r>
         <w:t>722.328057</w:t>
       </w:r>
     </w:p>
@@ -10618,8 +10786,6 @@
       </w:r>
       <w:r>
         <w:tab/>
-      </w:r>
-      <w:r>
         <w:t>0.704558</w:t>
       </w:r>
     </w:p>
@@ -10652,14 +10818,61 @@
       </w:r>
       <w:r>
         <w:tab/>
-      </w:r>
-      <w:r>
         <w:t>0.306595</w:t>
       </w:r>
     </w:p>
     <w:p/>
     <w:p/>
     <w:p>
+      <w:r>
+        <w:t>The model achieved an accuracy of:</w:t>
+      </w:r>
+    </w:p>
+    <w:p>
+      <w:pPr>
+        <w:pStyle w:val="ListParagraph"/>
+        <w:numPr>
+          <w:ilvl w:val="0"/>
+          <w:numId w:val="9"/>
+        </w:numPr>
+      </w:pPr>
+      <w:r>
+        <w:t xml:space="preserve">31.89% </w:t>
+      </w:r>
+      <w:r>
+        <w:t xml:space="preserve">- </w:t>
+      </w:r>
+      <w:r>
+        <w:t>without feature selection</w:t>
+      </w:r>
+    </w:p>
+    <w:p>
+      <w:pPr>
+        <w:pStyle w:val="ListParagraph"/>
+        <w:numPr>
+          <w:ilvl w:val="0"/>
+          <w:numId w:val="9"/>
+        </w:numPr>
+      </w:pPr>
+      <w:r>
+        <w:t xml:space="preserve">29.54% </w:t>
+      </w:r>
+      <w:r>
+        <w:t xml:space="preserve">- </w:t>
+      </w:r>
+      <w:r>
+        <w:t>with feature selection</w:t>
+      </w:r>
+    </w:p>
+    <w:p>
+      <w:r>
+        <w:t xml:space="preserve">Hence the performance of model degraded slightly after application of feature selection. Hence feature </w:t>
+      </w:r>
+      <w:r>
+        <w:t>selection was not suitable for linear regression on the given dataset.</w:t>
+      </w:r>
+    </w:p>
+    <w:p>
       <w:pPr>
         <w:pStyle w:val="Heading1"/>
       </w:pPr>
@@ -10667,8 +10880,60 @@
         <w:t>Logistic Regression</w:t>
       </w:r>
     </w:p>
+    <w:p>
+      <w:r>
+        <w:t>We</w:t>
+      </w:r>
+      <w:r>
+        <w:t xml:space="preserve"> use</w:t>
+      </w:r>
+      <w:r>
+        <w:t>d</w:t>
+      </w:r>
+      <w:r>
+        <w:t xml:space="preserve"> </w:t>
+      </w:r>
+      <w:r>
+        <w:t>logistic regression (</w:t>
+      </w:r>
+      <w:r>
+        <w:t>cla</w:t>
+      </w:r>
+      <w:r>
+        <w:t>ssification model) to improve our accuracy further and classified the instances into two categories “popular” and “unpopular” based on the median of dependent variable (number of shares).</w:t>
+      </w:r>
+    </w:p>
     <w:p/>
     <w:p>
+      <w:pPr>
+        <w:rPr>
+          <w:sz w:val="22"/>
+        </w:rPr>
+      </w:pPr>
+      <w:r>
+        <w:rPr>
+          <w:bCs/>
+          <w:sz w:val="22"/>
+        </w:rPr>
+        <w:t>The python impl</w:t>
+      </w:r>
+      <w:r>
+        <w:rPr>
+          <w:bCs/>
+          <w:sz w:val="22"/>
+        </w:rPr>
+        <w:t>ementation is provided below</w:t>
+      </w:r>
+      <w:r>
+        <w:rPr>
+          <w:bCs/>
+          <w:sz w:val="22"/>
+        </w:rPr>
+        <w:t>:</w:t>
+      </w:r>
+    </w:p>
+    <w:p/>
+    <w:p>
       <w:r>
         <w:t>Code:</w:t>
       </w:r>
@@ -10694,6 +10959,7 @@
           <w:color w:val="AA0D91"/>
           <w:sz w:val="15"/>
         </w:rPr>
+        <w:lastRenderedPageBreak/>
         <w:t>import</w:t>
       </w:r>
       <w:r>
@@ -11634,7 +11900,15 @@
           <w:color w:val="1C00CF"/>
           <w:sz w:val="15"/>
         </w:rPr>
-        <w:t>2000</w:t>
+        <w:t>4</w:t>
+      </w:r>
+      <w:r>
+        <w:rPr>
+          <w:rFonts w:ascii="Menlo" w:hAnsi="Menlo" w:cs="Menlo"/>
+          <w:color w:val="1C00CF"/>
+          <w:sz w:val="15"/>
+        </w:rPr>
+        <w:t>000</w:t>
       </w:r>
     </w:p>
     <w:p>
@@ -14112,6 +14386,7 @@
           <w:color w:val="000000"/>
           <w:sz w:val="15"/>
         </w:rPr>
+        <w:lastRenderedPageBreak/>
         <w:t xml:space="preserve">    </w:t>
       </w:r>
       <w:proofErr w:type="spellStart"/>
@@ -18958,6 +19233,75 @@
       <w:r>
         <w:t>Results:</w:t>
       </w:r>
+    </w:p>
+    <w:p>
+      <w:pPr>
+        <w:rPr>
+          <w:bCs/>
+        </w:rPr>
+      </w:pPr>
+      <w:r>
+        <w:rPr>
+          <w:bCs/>
+        </w:rPr>
+        <w:lastRenderedPageBreak/>
+        <w:t>For gradient descent the parameters learning rate(</w:t>
+      </w:r>
+      <w:r>
+        <w:rPr>
+          <w:bCs/>
+        </w:rPr>
+        <w:sym w:font="Symbol" w:char="F061"/>
+      </w:r>
+      <w:r>
+        <w:rPr>
+          <w:bCs/>
+        </w:rPr>
+        <w:t>) and the number of iterations were chosen as follows:</w:t>
+      </w:r>
+    </w:p>
+    <w:p>
+      <w:pPr>
+        <w:numPr>
+          <w:ilvl w:val="0"/>
+          <w:numId w:val="8"/>
+        </w:numPr>
+      </w:pPr>
+      <w:r>
+        <w:rPr>
+          <w:bCs/>
+        </w:rPr>
+        <w:sym w:font="Symbol" w:char="F061"/>
+      </w:r>
+      <w:r>
+        <w:rPr>
+          <w:bCs/>
+        </w:rPr>
+        <w:t xml:space="preserve"> = 0.003</w:t>
+      </w:r>
+    </w:p>
+    <w:p>
+      <w:pPr>
+        <w:numPr>
+          <w:ilvl w:val="0"/>
+          <w:numId w:val="8"/>
+        </w:numPr>
+      </w:pPr>
+      <w:r>
+        <w:rPr>
+          <w:bCs/>
+        </w:rPr>
+        <w:t>number of iterations = 4</w:t>
+      </w:r>
+      <w:r>
+        <w:rPr>
+          <w:bCs/>
+        </w:rPr>
+        <w:t>000</w:t>
+      </w:r>
+    </w:p>
+    <w:p/>
+    <w:p>
       <w:r>
         <w:rPr>
           <w:noProof/>
@@ -19021,15 +19365,79 @@
         <w:t xml:space="preserve"> </w:t>
       </w:r>
       <w:r>
-        <w:t>Minimization of Cost Function in Gradient Descent with</w:t>
-      </w:r>
-      <w:r>
-        <w:t>out</w:t>
-      </w:r>
-      <w:r>
-        <w:t xml:space="preserve"> Feature Selection</w:t>
-      </w:r>
-    </w:p>
+        <w:t>Minimization of Cost Function in Gradient Descent without Feature Selection</w:t>
+      </w:r>
+    </w:p>
+    <w:p/>
+    <w:p>
+      <w:r>
+        <w:t>The</w:t>
+      </w:r>
+      <w:r>
+        <w:t> </w:t>
+      </w:r>
+      <w:r>
+        <w:rPr>
+          <w:b/>
+          <w:bCs/>
+        </w:rPr>
+        <w:t>receiver operating characteristic</w:t>
+      </w:r>
+      <w:r>
+        <w:t> (</w:t>
+      </w:r>
+      <w:r>
+        <w:rPr>
+          <w:b/>
+          <w:bCs/>
+        </w:rPr>
+        <w:t>ROC</w:t>
+      </w:r>
+      <w:r>
+        <w:t>), or </w:t>
+      </w:r>
+      <w:r>
+        <w:rPr>
+          <w:b/>
+          <w:bCs/>
+        </w:rPr>
+        <w:t xml:space="preserve">ROC </w:t>
+      </w:r>
+      <w:proofErr w:type="gramStart"/>
+      <w:r>
+        <w:rPr>
+          <w:b/>
+          <w:bCs/>
+        </w:rPr>
+        <w:t>curve</w:t>
+      </w:r>
+      <w:r>
+        <w:t xml:space="preserve"> </w:t>
+      </w:r>
+      <w:r>
+        <w:t> graphical</w:t>
+      </w:r>
+      <w:proofErr w:type="gramEnd"/>
+      <w:r>
+        <w:t xml:space="preserve"> plot </w:t>
+      </w:r>
+      <w:r>
+        <w:t xml:space="preserve">illustrates the performance of the </w:t>
+      </w:r>
+      <w:r>
+        <w:t> </w:t>
+      </w:r>
+      <w:r>
+        <w:t xml:space="preserve">logistic </w:t>
+      </w:r>
+      <w:r>
+        <w:t>binary classifier system as its discrimination threshold is varied.</w:t>
+      </w:r>
+      <w:r>
+        <w:t xml:space="preserve"> The ROC curves for data with and without feature selection is shown below:</w:t>
+      </w:r>
+    </w:p>
+    <w:p/>
     <w:p/>
     <w:p>
       <w:r>
@@ -19037,6 +19445,7 @@
           <w:noProof/>
           <w:lang w:eastAsia="en-GB"/>
         </w:rPr>
+        <w:lastRenderedPageBreak/>
         <w:drawing>
           <wp:inline distT="0" distB="0" distL="0" distR="0" wp14:anchorId="5095B5E7" wp14:editId="75A60D3D">
             <wp:extent cx="5719445" cy="4291330"/>
@@ -19099,6 +19508,7 @@
           <w:noProof/>
           <w:lang w:eastAsia="en-GB"/>
         </w:rPr>
+        <w:lastRenderedPageBreak/>
         <w:drawing>
           <wp:inline distT="0" distB="0" distL="0" distR="0" wp14:anchorId="6B399F14" wp14:editId="579567B5">
             <wp:extent cx="5719445" cy="4291330"/>
@@ -19162,17 +19572,6 @@
     </w:p>
     <w:p/>
     <w:p/>
-    <w:p/>
-    <w:p/>
-    <w:p/>
-    <w:p>
-      <w:r>
-        <w:t xml:space="preserve">Prediction </w:t>
-      </w:r>
-      <w:r>
-        <w:t>Analysis:</w:t>
-      </w:r>
-    </w:p>
     <w:p>
       <w:pPr>
         <w:pStyle w:val="ListParagraph"/>
@@ -19208,8 +19607,6 @@
       </w:r>
       <w:r>
         <w:tab/>
-      </w:r>
-      <w:r>
         <w:t>0.615069</w:t>
       </w:r>
     </w:p>
@@ -19487,6 +19884,11 @@
       </w:r>
       <w:r>
         <w:tab/>
+      </w:r>
+      <w:r>
+        <w:rPr>
+          <w:b/>
+        </w:rPr>
         <w:t>65.3556366393 %</w:t>
       </w:r>
     </w:p>
@@ -19696,8 +20098,6 @@
       </w:r>
       <w:r>
         <w:tab/>
-      </w:r>
-      <w:r>
         <w:t>0.909651</w:t>
       </w:r>
     </w:p>
@@ -19706,6 +20106,7 @@
         <w:ind w:left="720"/>
       </w:pPr>
       <w:r>
+        <w:lastRenderedPageBreak/>
         <w:t>Average Confusion Matrix</w:t>
       </w:r>
     </w:p>
@@ -19969,8 +20370,6 @@
       </w:r>
       <w:r>
         <w:tab/>
-      </w:r>
-      <w:r>
         <w:t xml:space="preserve">14121 </w:t>
       </w:r>
       <w:r>
@@ -19980,7 +20379,13 @@
         <w:tab/>
       </w:r>
       <w:r>
-        <w:t>66.9146566839 %</w:t>
+        <w:rPr>
+          <w:b/>
+        </w:rPr>
+        <w:t>66.9146566839</w:t>
+      </w:r>
+      <w:r>
+        <w:t xml:space="preserve"> %</w:t>
       </w:r>
     </w:p>
     <w:p>
@@ -19995,8 +20400,6 @@
       </w:r>
       <w:r>
         <w:tab/>
-      </w:r>
-      <w:r>
         <w:t xml:space="preserve">6982 </w:t>
       </w:r>
       <w:r>
@@ -20027,8 +20430,6 @@
       </w:r>
       <w:r>
         <w:tab/>
-      </w:r>
-      <w:r>
         <w:t>0.873365774302</w:t>
       </w:r>
     </w:p>
@@ -20050,8 +20451,6 @@
       </w:r>
       <w:r>
         <w:tab/>
-      </w:r>
-      <w:r>
         <w:t>0.153648995009</w:t>
       </w:r>
     </w:p>
@@ -20076,8 +20475,6 @@
       </w:r>
       <w:r>
         <w:tab/>
-      </w:r>
-      <w:r>
         <w:t>0.0517165814463</w:t>
       </w:r>
     </w:p>
@@ -20102,8 +20499,6 @@
       </w:r>
       <w:r>
         <w:tab/>
-      </w:r>
-      <w:r>
         <w:t>0.616675690309</w:t>
       </w:r>
     </w:p>
@@ -20135,13 +20530,172 @@
       </w:r>
     </w:p>
     <w:p/>
+    <w:p>
+      <w:r>
+        <w:t>The model achieved an accuracy of:</w:t>
+      </w:r>
+    </w:p>
+    <w:p>
+      <w:pPr>
+        <w:pStyle w:val="ListParagraph"/>
+        <w:numPr>
+          <w:ilvl w:val="0"/>
+          <w:numId w:val="9"/>
+        </w:numPr>
+      </w:pPr>
+      <w:r>
+        <w:t>65.35</w:t>
+      </w:r>
+      <w:r>
+        <w:t>% - without feature selection</w:t>
+      </w:r>
+    </w:p>
+    <w:p>
+      <w:pPr>
+        <w:pStyle w:val="ListParagraph"/>
+        <w:numPr>
+          <w:ilvl w:val="0"/>
+          <w:numId w:val="9"/>
+        </w:numPr>
+      </w:pPr>
+      <w:r>
+        <w:t>66.91</w:t>
+      </w:r>
+      <w:r>
+        <w:t>% - with feature selection</w:t>
+      </w:r>
+    </w:p>
     <w:p/>
     <w:p>
+      <w:r>
+        <w:t>The accuracy of this model displayed significant improvement as compared to the Linear Model. Also</w:t>
+      </w:r>
+      <w:r>
+        <w:t xml:space="preserve"> the performance of </w:t>
+      </w:r>
+      <w:r>
+        <w:t xml:space="preserve">the </w:t>
+      </w:r>
+      <w:r>
+        <w:t xml:space="preserve">model </w:t>
+      </w:r>
+      <w:r>
+        <w:t>increased</w:t>
+      </w:r>
+      <w:r>
+        <w:t xml:space="preserve"> </w:t>
+      </w:r>
+      <w:r>
+        <w:t>slightly</w:t>
+      </w:r>
+      <w:r>
+        <w:t xml:space="preserve"> after application of feature selection. Hence feature </w:t>
+      </w:r>
+      <w:r>
+        <w:t xml:space="preserve">selection was </w:t>
+      </w:r>
+      <w:r>
+        <w:t xml:space="preserve">suitable for </w:t>
+      </w:r>
+      <w:r>
+        <w:t>binary logistic</w:t>
+      </w:r>
+      <w:r>
+        <w:t xml:space="preserve"> regression on the given dataset.</w:t>
+      </w:r>
+    </w:p>
+    <w:p/>
+    <w:p/>
+    <w:p>
       <w:pPr>
         <w:pStyle w:val="Heading1"/>
       </w:pPr>
       <w:r>
+        <w:t>Support Vector Classification</w:t>
+      </w:r>
+    </w:p>
+    <w:p/>
+    <w:p>
+      <w:r>
+        <w:rPr>
+          <w:bCs/>
+        </w:rPr>
+        <w:t xml:space="preserve">We used </w:t>
+      </w:r>
+      <w:r>
+        <w:rPr>
+          <w:bCs/>
+        </w:rPr>
+        <w:t>Support vector machine</w:t>
+      </w:r>
+      <w:r>
+        <w:t> (</w:t>
+      </w:r>
+      <w:r>
+        <w:rPr>
+          <w:b/>
+          <w:bCs/>
+        </w:rPr>
         <w:t>SVM</w:t>
+      </w:r>
+      <w:r>
+        <w:t>)</w:t>
+      </w:r>
+      <w:r>
+        <w:t>, a</w:t>
+      </w:r>
+      <w:r>
+        <w:t> </w:t>
+      </w:r>
+      <w:r>
+        <w:t>supervised learning</w:t>
+      </w:r>
+      <w:r>
+        <w:t> </w:t>
+      </w:r>
+      <w:r>
+        <w:t>model</w:t>
+      </w:r>
+      <w:r>
+        <w:t xml:space="preserve"> with associated learning </w:t>
+      </w:r>
+      <w:r>
+        <w:t>algorithms</w:t>
+      </w:r>
+      <w:r>
+        <w:t> </w:t>
+      </w:r>
+      <w:r>
+        <w:t>to</w:t>
+      </w:r>
+      <w:r>
+        <w:t xml:space="preserve"> </w:t>
+      </w:r>
+      <w:proofErr w:type="spellStart"/>
+      <w:r>
+        <w:t>analyz</w:t>
+      </w:r>
+      <w:r>
+        <w:t>e</w:t>
+      </w:r>
+      <w:proofErr w:type="spellEnd"/>
+      <w:r>
+        <w:t xml:space="preserve"> data </w:t>
+      </w:r>
+      <w:r>
+        <w:t>and classify</w:t>
+      </w:r>
+      <w:r>
+        <w:t xml:space="preserve"> the instances into two categories “popular” and “unpopular” based on the median of dependent variable (number of shares).</w:t>
+      </w:r>
+    </w:p>
+    <w:p/>
+    <w:p>
+      <w:r>
+        <w:rPr>
+          <w:bCs/>
+        </w:rPr>
+        <w:t>The python implementation is provided below:</w:t>
       </w:r>
     </w:p>
     <w:p/>
@@ -21238,6 +21792,7 @@
           <w:color w:val="000000"/>
           <w:sz w:val="15"/>
         </w:rPr>
+        <w:lastRenderedPageBreak/>
         <w:t xml:space="preserve">Y = </w:t>
       </w:r>
       <w:proofErr w:type="spellStart"/>
@@ -25843,6 +26398,7 @@
           <w:color w:val="000000"/>
           <w:sz w:val="15"/>
         </w:rPr>
+        <w:lastRenderedPageBreak/>
         <w:t xml:space="preserve">    error = </w:t>
       </w:r>
       <w:proofErr w:type="gramStart"/>
@@ -28305,10 +28861,58 @@
     </w:p>
     <w:p>
       <w:r>
+        <w:t>The </w:t>
+      </w:r>
+      <w:r>
+        <w:rPr>
+          <w:b/>
+          <w:bCs/>
+        </w:rPr>
+        <w:t>receiver operating characteristic</w:t>
+      </w:r>
+      <w:r>
+        <w:t> (</w:t>
+      </w:r>
+      <w:r>
+        <w:rPr>
+          <w:b/>
+          <w:bCs/>
+        </w:rPr>
+        <w:t>ROC</w:t>
+      </w:r>
+      <w:r>
+        <w:t>), or </w:t>
+      </w:r>
+      <w:r>
+        <w:rPr>
+          <w:b/>
+          <w:bCs/>
+        </w:rPr>
+        <w:t>ROC curve</w:t>
+      </w:r>
+      <w:r>
+        <w:t xml:space="preserve"> graphical plot illustrates the performance of </w:t>
+      </w:r>
+      <w:proofErr w:type="gramStart"/>
+      <w:r>
+        <w:t>the  </w:t>
+      </w:r>
+      <w:r>
+        <w:t>SVM</w:t>
+      </w:r>
+      <w:proofErr w:type="gramEnd"/>
+      <w:r>
+        <w:t xml:space="preserve"> binary classifier system as its discrimination threshold is varied. The ROC curves for data with and without feature selection is shown below:</w:t>
+      </w:r>
+    </w:p>
+    <w:p/>
+    <w:p>
+      <w:r>
         <w:rPr>
           <w:noProof/>
           <w:lang w:eastAsia="en-GB"/>
         </w:rPr>
+        <w:lastRenderedPageBreak/>
         <w:drawing>
           <wp:inline distT="0" distB="0" distL="0" distR="0" wp14:anchorId="1DDA4733" wp14:editId="211EAEEF">
             <wp:extent cx="5719445" cy="4291330"/>
@@ -28361,13 +28965,7 @@
     </w:p>
     <w:p>
       <w:r>
-        <w:t xml:space="preserve">Fig: </w:t>
-      </w:r>
-      <w:r>
-        <w:t xml:space="preserve">ROC Curve for </w:t>
-      </w:r>
-      <w:r>
-        <w:t>SVM</w:t>
+        <w:t>Fig: ROC Curve for SVM</w:t>
       </w:r>
       <w:r>
         <w:t xml:space="preserve"> Classifier with</w:t>
@@ -28383,6 +28981,7 @@
           <w:noProof/>
           <w:lang w:eastAsia="en-GB"/>
         </w:rPr>
+        <w:lastRenderedPageBreak/>
         <w:drawing>
           <wp:inline distT="0" distB="0" distL="0" distR="0" wp14:anchorId="26982A5A" wp14:editId="0964165F">
             <wp:extent cx="5719445" cy="4291330"/>
@@ -28435,19 +29034,7 @@
     </w:p>
     <w:p>
       <w:r>
-        <w:t>Fig: ROC Curve for SVM Classifier with</w:t>
-      </w:r>
-      <w:r>
-        <w:t>out</w:t>
-      </w:r>
-      <w:r>
-        <w:t xml:space="preserve"> Feature Selection</w:t>
-      </w:r>
-    </w:p>
-    <w:p/>
-    <w:p>
-      <w:r>
-        <w:t>Prediction Analysis:</w:t>
+        <w:t>Fig: ROC Curve for SVM Classifier without Feature Selection</w:t>
       </w:r>
     </w:p>
     <w:p/>
@@ -28478,8 +29065,6 @@
       </w:r>
       <w:r>
         <w:tab/>
-      </w:r>
-      <w:r>
         <w:t>0.568637</w:t>
       </w:r>
     </w:p>
@@ -28749,12 +29334,15 @@
       </w:r>
       <w:r>
         <w:tab/>
-      </w:r>
-      <w:r>
         <w:t xml:space="preserve">14228 </w:t>
       </w:r>
       <w:r>
         <w:tab/>
+      </w:r>
+      <w:r>
+        <w:rPr>
+          <w:b/>
+        </w:rPr>
         <w:t>67.4216935981 %</w:t>
       </w:r>
     </w:p>
@@ -28763,18 +29351,13 @@
         <w:ind w:left="360"/>
       </w:pPr>
       <w:r>
-        <w:t>I</w:t>
-      </w:r>
-      <w:r>
-        <w:t>ncorrectly Classified Instances</w:t>
+        <w:t>Incorrectly Classified Instances</w:t>
       </w:r>
       <w:r>
         <w:tab/>
       </w:r>
       <w:r>
         <w:tab/>
-      </w:r>
-      <w:r>
         <w:t xml:space="preserve">6875 </w:t>
       </w:r>
       <w:r>
@@ -28797,8 +29380,6 @@
       </w:r>
       <w:r>
         <w:tab/>
-      </w:r>
-      <w:r>
         <w:t>0.583096599995</w:t>
       </w:r>
     </w:p>
@@ -28820,8 +29401,6 @@
       </w:r>
       <w:r>
         <w:tab/>
-      </w:r>
-      <w:r>
         <w:t>0.374740695546</w:t>
       </w:r>
     </w:p>
@@ -28846,8 +29425,6 @@
       </w:r>
       <w:r>
         <w:tab/>
-      </w:r>
-      <w:r>
         <w:t>0.135652308646</w:t>
       </w:r>
     </w:p>
@@ -28872,8 +29449,6 @@
       </w:r>
       <w:r>
         <w:tab/>
-      </w:r>
-      <w:r>
         <w:t>0.636872666943</w:t>
       </w:r>
     </w:p>
@@ -28903,10 +29478,7 @@
         <w:t>0.694588372063</w:t>
       </w:r>
     </w:p>
-    <w:p>
-      <w:bookmarkStart w:id="0" w:name="_GoBack"/>
-      <w:bookmarkEnd w:id="0"/>
-    </w:p>
+    <w:p/>
     <w:p>
       <w:pPr>
         <w:pStyle w:val="ListParagraph"/>
@@ -28934,8 +29506,6 @@
       </w:r>
       <w:r>
         <w:tab/>
-      </w:r>
-      <w:r>
         <w:t>0.601971</w:t>
       </w:r>
     </w:p>
@@ -29197,12 +29767,15 @@
       </w:r>
       <w:r>
         <w:tab/>
-      </w:r>
-      <w:r>
         <w:t xml:space="preserve">14625 </w:t>
       </w:r>
       <w:r>
         <w:tab/>
+      </w:r>
+      <w:r>
+        <w:rPr>
+          <w:b/>
+        </w:rPr>
         <w:t>69.3029427096 %</w:t>
       </w:r>
     </w:p>
@@ -29211,6 +29784,7 @@
         <w:ind w:left="360"/>
       </w:pPr>
       <w:r>
+        <w:lastRenderedPageBreak/>
         <w:t xml:space="preserve">Incorrectly Classified Instances: </w:t>
       </w:r>
       <w:r>
@@ -29218,8 +29792,6 @@
       </w:r>
       <w:r>
         <w:tab/>
-      </w:r>
-      <w:r>
         <w:t xml:space="preserve">6478 </w:t>
       </w:r>
       <w:r>
@@ -29242,8 +29814,6 @@
       </w:r>
       <w:r>
         <w:tab/>
-      </w:r>
-      <w:r>
         <w:t>0.593544224221</w:t>
       </w:r>
     </w:p>
@@ -29265,8 +29835,6 @@
       </w:r>
       <w:r>
         <w:tab/>
-      </w:r>
-      <w:r>
         <w:t>0.287737757993</w:t>
       </w:r>
     </w:p>
@@ -29291,8 +29859,6 @@
       </w:r>
       <w:r>
         <w:tab/>
-      </w:r>
-      <w:r>
         <w:t>0.0875091307524</w:t>
       </w:r>
     </w:p>
@@ -29317,8 +29883,6 @@
       </w:r>
       <w:r>
         <w:tab/>
-      </w:r>
-      <w:r>
         <w:t>0.640348243771</w:t>
       </w:r>
     </w:p>
@@ -29347,6 +29911,82 @@
       <w:r>
         <w:t>0.716094383573</w:t>
       </w:r>
+    </w:p>
+    <w:p>
+      <w:pPr>
+        <w:ind w:left="360"/>
+      </w:pPr>
+    </w:p>
+    <w:p>
+      <w:pPr>
+        <w:ind w:left="360"/>
+      </w:pPr>
+      <w:r>
+        <w:t>The model achieved an accuracy of:</w:t>
+      </w:r>
+    </w:p>
+    <w:p>
+      <w:pPr>
+        <w:numPr>
+          <w:ilvl w:val="0"/>
+          <w:numId w:val="9"/>
+        </w:numPr>
+      </w:pPr>
+      <w:r>
+        <w:t>67.42</w:t>
+      </w:r>
+      <w:r>
+        <w:t>% - without feature selection</w:t>
+      </w:r>
+    </w:p>
+    <w:p>
+      <w:pPr>
+        <w:numPr>
+          <w:ilvl w:val="0"/>
+          <w:numId w:val="9"/>
+        </w:numPr>
+      </w:pPr>
+      <w:r>
+        <w:t>69.30</w:t>
+      </w:r>
+      <w:r>
+        <w:t>% - with feature selection</w:t>
+      </w:r>
+    </w:p>
+    <w:p>
+      <w:pPr>
+        <w:ind w:left="360"/>
+      </w:pPr>
+    </w:p>
+    <w:p>
+      <w:pPr>
+        <w:ind w:left="360"/>
+      </w:pPr>
+      <w:r>
+        <w:t xml:space="preserve">The accuracy of this model displayed improvement as compared to the </w:t>
+      </w:r>
+      <w:r>
+        <w:t>other models</w:t>
+      </w:r>
+      <w:r>
+        <w:t xml:space="preserve">. Also the performance of the model increased slightly after application of feature selection. Hence feature selection was suitable for </w:t>
+      </w:r>
+      <w:r>
+        <w:t xml:space="preserve">Support Vector </w:t>
+      </w:r>
+      <w:r>
+        <w:t>Classifier</w:t>
+      </w:r>
+      <w:bookmarkStart w:id="0" w:name="_GoBack"/>
+      <w:bookmarkEnd w:id="0"/>
+      <w:r>
+        <w:t xml:space="preserve"> on the given dataset.</w:t>
+      </w:r>
+    </w:p>
+    <w:p>
+      <w:pPr>
+        <w:ind w:left="360"/>
+      </w:pPr>
     </w:p>
     <w:sectPr>
       <w:pgSz w:w="11900" w:h="16840"/>
@@ -29361,6 +30001,119 @@
 <file path=word/numbering.xml><?xml version="1.0" encoding="utf-8"?>
 <w:numbering xmlns:wpc="http://schemas.microsoft.com/office/word/2010/wordprocessingCanvas" xmlns:mo="http://schemas.microsoft.com/office/mac/office/2008/main" xmlns:mc="http://schemas.openxmlformats.org/markup-compatibility/2006" xmlns:mv="urn:schemas-microsoft-com:mac:vml" xmlns:o="urn:schemas-microsoft-com:office:office" xmlns:r="http://schemas.openxmlformats.org/officeDocument/2006/relationships" xmlns:m="http://schemas.openxmlformats.org/officeDocument/2006/math" xmlns:v="urn:schemas-microsoft-com:vml" xmlns:wp14="http://schemas.microsoft.com/office/word/2010/wordprocessingDrawing" xmlns:wp="http://schemas.openxmlformats.org/drawingml/2006/wordprocessingDrawing" xmlns:w10="urn:schemas-microsoft-com:office:word" xmlns:w="http://schemas.openxmlformats.org/wordprocessingml/2006/main" xmlns:w14="http://schemas.microsoft.com/office/word/2010/wordml" xmlns:w15="http://schemas.microsoft.com/office/word/2012/wordml" xmlns:wpg="http://schemas.microsoft.com/office/word/2010/wordprocessingGroup" xmlns:wpi="http://schemas.microsoft.com/office/word/2010/wordprocessingInk" xmlns:wne="http://schemas.microsoft.com/office/word/2006/wordml" xmlns:wps="http://schemas.microsoft.com/office/word/2010/wordprocessingShape" mc:Ignorable="w14 w15 wp14">
   <w:abstractNum w:abstractNumId="0">
+    <w:nsid w:val="0E1B51B5"/>
+    <w:multiLevelType w:val="hybridMultilevel"/>
+    <w:tmpl w:val="B6A09D80"/>
+    <w:lvl w:ilvl="0" w:tplc="08090001">
+      <w:start w:val="1"/>
+      <w:numFmt w:val="bullet"/>
+      <w:lvlText w:val=""/>
+      <w:lvlJc w:val="left"/>
+      <w:pPr>
+        <w:ind w:left="720" w:hanging="360"/>
+      </w:pPr>
+      <w:rPr>
+        <w:rFonts w:ascii="Symbol" w:hAnsi="Symbol" w:hint="default"/>
+      </w:rPr>
+    </w:lvl>
+    <w:lvl w:ilvl="1" w:tplc="08090003" w:tentative="1">
+      <w:start w:val="1"/>
+      <w:numFmt w:val="bullet"/>
+      <w:lvlText w:val="o"/>
+      <w:lvlJc w:val="left"/>
+      <w:pPr>
+        <w:ind w:left="1440" w:hanging="360"/>
+      </w:pPr>
+      <w:rPr>
+        <w:rFonts w:ascii="Courier New" w:hAnsi="Courier New" w:cs="Courier New" w:hint="default"/>
+      </w:rPr>
+    </w:lvl>
+    <w:lvl w:ilvl="2" w:tplc="08090005" w:tentative="1">
+      <w:start w:val="1"/>
+      <w:numFmt w:val="bullet"/>
+      <w:lvlText w:val=""/>
+      <w:lvlJc w:val="left"/>
+      <w:pPr>
+        <w:ind w:left="2160" w:hanging="360"/>
+      </w:pPr>
+      <w:rPr>
+        <w:rFonts w:ascii="Wingdings" w:hAnsi="Wingdings" w:hint="default"/>
+      </w:rPr>
+    </w:lvl>
+    <w:lvl w:ilvl="3" w:tplc="08090001" w:tentative="1">
+      <w:start w:val="1"/>
+      <w:numFmt w:val="bullet"/>
+      <w:lvlText w:val=""/>
+      <w:lvlJc w:val="left"/>
+      <w:pPr>
+        <w:ind w:left="2880" w:hanging="360"/>
+      </w:pPr>
+      <w:rPr>
+        <w:rFonts w:ascii="Symbol" w:hAnsi="Symbol" w:hint="default"/>
+      </w:rPr>
+    </w:lvl>
+    <w:lvl w:ilvl="4" w:tplc="08090003" w:tentative="1">
+      <w:start w:val="1"/>
+      <w:numFmt w:val="bullet"/>
+      <w:lvlText w:val="o"/>
+      <w:lvlJc w:val="left"/>
+      <w:pPr>
+        <w:ind w:left="3600" w:hanging="360"/>
+      </w:pPr>
+      <w:rPr>
+        <w:rFonts w:ascii="Courier New" w:hAnsi="Courier New" w:cs="Courier New" w:hint="default"/>
+      </w:rPr>
+    </w:lvl>
+    <w:lvl w:ilvl="5" w:tplc="08090005" w:tentative="1">
+      <w:start w:val="1"/>
+      <w:numFmt w:val="bullet"/>
+      <w:lvlText w:val=""/>
+      <w:lvlJc w:val="left"/>
+      <w:pPr>
+        <w:ind w:left="4320" w:hanging="360"/>
+      </w:pPr>
+      <w:rPr>
+        <w:rFonts w:ascii="Wingdings" w:hAnsi="Wingdings" w:hint="default"/>
+      </w:rPr>
+    </w:lvl>
+    <w:lvl w:ilvl="6" w:tplc="08090001" w:tentative="1">
+      <w:start w:val="1"/>
+      <w:numFmt w:val="bullet"/>
+      <w:lvlText w:val=""/>
+      <w:lvlJc w:val="left"/>
+      <w:pPr>
+        <w:ind w:left="5040" w:hanging="360"/>
+      </w:pPr>
+      <w:rPr>
+        <w:rFonts w:ascii="Symbol" w:hAnsi="Symbol" w:hint="default"/>
+      </w:rPr>
+    </w:lvl>
+    <w:lvl w:ilvl="7" w:tplc="08090003" w:tentative="1">
+      <w:start w:val="1"/>
+      <w:numFmt w:val="bullet"/>
+      <w:lvlText w:val="o"/>
+      <w:lvlJc w:val="left"/>
+      <w:pPr>
+        <w:ind w:left="5760" w:hanging="360"/>
+      </w:pPr>
+      <w:rPr>
+        <w:rFonts w:ascii="Courier New" w:hAnsi="Courier New" w:cs="Courier New" w:hint="default"/>
+      </w:rPr>
+    </w:lvl>
+    <w:lvl w:ilvl="8" w:tplc="08090005" w:tentative="1">
+      <w:start w:val="1"/>
+      <w:numFmt w:val="bullet"/>
+      <w:lvlText w:val=""/>
+      <w:lvlJc w:val="left"/>
+      <w:pPr>
+        <w:ind w:left="6480" w:hanging="360"/>
+      </w:pPr>
+      <w:rPr>
+        <w:rFonts w:ascii="Wingdings" w:hAnsi="Wingdings" w:hint="default"/>
+      </w:rPr>
+    </w:lvl>
+  </w:abstractNum>
+  <w:abstractNum w:abstractNumId="1">
     <w:nsid w:val="1ACD5064"/>
     <w:multiLevelType w:val="hybridMultilevel"/>
     <w:tmpl w:val="D91208A0"/>
@@ -29449,7 +30202,7 @@
       </w:pPr>
     </w:lvl>
   </w:abstractNum>
-  <w:abstractNum w:abstractNumId="1">
+  <w:abstractNum w:abstractNumId="2">
     <w:nsid w:val="35A66536"/>
     <w:multiLevelType w:val="hybridMultilevel"/>
     <w:tmpl w:val="09020728"/>
@@ -29589,7 +30342,7 @@
       </w:rPr>
     </w:lvl>
   </w:abstractNum>
-  <w:abstractNum w:abstractNumId="2">
+  <w:abstractNum w:abstractNumId="3">
     <w:nsid w:val="37213118"/>
     <w:multiLevelType w:val="hybridMultilevel"/>
     <w:tmpl w:val="97E6E836"/>
@@ -29678,7 +30431,7 @@
       </w:pPr>
     </w:lvl>
   </w:abstractNum>
-  <w:abstractNum w:abstractNumId="3">
+  <w:abstractNum w:abstractNumId="4">
     <w:nsid w:val="3E515EDE"/>
     <w:multiLevelType w:val="hybridMultilevel"/>
     <w:tmpl w:val="B7B8C3C8"/>
@@ -29767,7 +30520,120 @@
       </w:pPr>
     </w:lvl>
   </w:abstractNum>
-  <w:abstractNum w:abstractNumId="4">
+  <w:abstractNum w:abstractNumId="5">
+    <w:nsid w:val="59CC28B4"/>
+    <w:multiLevelType w:val="hybridMultilevel"/>
+    <w:tmpl w:val="9DEE4EBE"/>
+    <w:lvl w:ilvl="0" w:tplc="08090001">
+      <w:start w:val="1"/>
+      <w:numFmt w:val="bullet"/>
+      <w:lvlText w:val=""/>
+      <w:lvlJc w:val="left"/>
+      <w:pPr>
+        <w:ind w:left="720" w:hanging="360"/>
+      </w:pPr>
+      <w:rPr>
+        <w:rFonts w:ascii="Symbol" w:hAnsi="Symbol" w:hint="default"/>
+      </w:rPr>
+    </w:lvl>
+    <w:lvl w:ilvl="1" w:tplc="08090003" w:tentative="1">
+      <w:start w:val="1"/>
+      <w:numFmt w:val="bullet"/>
+      <w:lvlText w:val="o"/>
+      <w:lvlJc w:val="left"/>
+      <w:pPr>
+        <w:ind w:left="1440" w:hanging="360"/>
+      </w:pPr>
+      <w:rPr>
+        <w:rFonts w:ascii="Courier New" w:hAnsi="Courier New" w:cs="Courier New" w:hint="default"/>
+      </w:rPr>
+    </w:lvl>
+    <w:lvl w:ilvl="2" w:tplc="08090005" w:tentative="1">
+      <w:start w:val="1"/>
+      <w:numFmt w:val="bullet"/>
+      <w:lvlText w:val=""/>
+      <w:lvlJc w:val="left"/>
+      <w:pPr>
+        <w:ind w:left="2160" w:hanging="360"/>
+      </w:pPr>
+      <w:rPr>
+        <w:rFonts w:ascii="Wingdings" w:hAnsi="Wingdings" w:hint="default"/>
+      </w:rPr>
+    </w:lvl>
+    <w:lvl w:ilvl="3" w:tplc="08090001" w:tentative="1">
+      <w:start w:val="1"/>
+      <w:numFmt w:val="bullet"/>
+      <w:lvlText w:val=""/>
+      <w:lvlJc w:val="left"/>
+      <w:pPr>
+        <w:ind w:left="2880" w:hanging="360"/>
+      </w:pPr>
+      <w:rPr>
+        <w:rFonts w:ascii="Symbol" w:hAnsi="Symbol" w:hint="default"/>
+      </w:rPr>
+    </w:lvl>
+    <w:lvl w:ilvl="4" w:tplc="08090003" w:tentative="1">
+      <w:start w:val="1"/>
+      <w:numFmt w:val="bullet"/>
+      <w:lvlText w:val="o"/>
+      <w:lvlJc w:val="left"/>
+      <w:pPr>
+        <w:ind w:left="3600" w:hanging="360"/>
+      </w:pPr>
+      <w:rPr>
+        <w:rFonts w:ascii="Courier New" w:hAnsi="Courier New" w:cs="Courier New" w:hint="default"/>
+      </w:rPr>
+    </w:lvl>
+    <w:lvl w:ilvl="5" w:tplc="08090005" w:tentative="1">
+      <w:start w:val="1"/>
+      <w:numFmt w:val="bullet"/>
+      <w:lvlText w:val=""/>
+      <w:lvlJc w:val="left"/>
+      <w:pPr>
+        <w:ind w:left="4320" w:hanging="360"/>
+      </w:pPr>
+      <w:rPr>
+        <w:rFonts w:ascii="Wingdings" w:hAnsi="Wingdings" w:hint="default"/>
+      </w:rPr>
+    </w:lvl>
+    <w:lvl w:ilvl="6" w:tplc="08090001" w:tentative="1">
+      <w:start w:val="1"/>
+      <w:numFmt w:val="bullet"/>
+      <w:lvlText w:val=""/>
+      <w:lvlJc w:val="left"/>
+      <w:pPr>
+        <w:ind w:left="5040" w:hanging="360"/>
+      </w:pPr>
+      <w:rPr>
+        <w:rFonts w:ascii="Symbol" w:hAnsi="Symbol" w:hint="default"/>
+      </w:rPr>
+    </w:lvl>
+    <w:lvl w:ilvl="7" w:tplc="08090003" w:tentative="1">
+      <w:start w:val="1"/>
+      <w:numFmt w:val="bullet"/>
+      <w:lvlText w:val="o"/>
+      <w:lvlJc w:val="left"/>
+      <w:pPr>
+        <w:ind w:left="5760" w:hanging="360"/>
+      </w:pPr>
+      <w:rPr>
+        <w:rFonts w:ascii="Courier New" w:hAnsi="Courier New" w:cs="Courier New" w:hint="default"/>
+      </w:rPr>
+    </w:lvl>
+    <w:lvl w:ilvl="8" w:tplc="08090005" w:tentative="1">
+      <w:start w:val="1"/>
+      <w:numFmt w:val="bullet"/>
+      <w:lvlText w:val=""/>
+      <w:lvlJc w:val="left"/>
+      <w:pPr>
+        <w:ind w:left="6480" w:hanging="360"/>
+      </w:pPr>
+      <w:rPr>
+        <w:rFonts w:ascii="Wingdings" w:hAnsi="Wingdings" w:hint="default"/>
+      </w:rPr>
+    </w:lvl>
+  </w:abstractNum>
+  <w:abstractNum w:abstractNumId="6">
     <w:nsid w:val="60F568AE"/>
     <w:multiLevelType w:val="hybridMultilevel"/>
     <w:tmpl w:val="74C62E26"/>
@@ -29856,7 +30722,7 @@
       </w:pPr>
     </w:lvl>
   </w:abstractNum>
-  <w:abstractNum w:abstractNumId="5">
+  <w:abstractNum w:abstractNumId="7">
     <w:nsid w:val="7E87462F"/>
     <w:multiLevelType w:val="hybridMultilevel"/>
     <w:tmpl w:val="9B163D08"/>
@@ -29945,7 +30811,7 @@
       </w:pPr>
     </w:lvl>
   </w:abstractNum>
-  <w:abstractNum w:abstractNumId="6">
+  <w:abstractNum w:abstractNumId="8">
     <w:nsid w:val="7FC0390E"/>
     <w:multiLevelType w:val="multilevel"/>
     <w:tmpl w:val="3A22ACF8"/>
@@ -30095,25 +30961,31 @@
     </w:lvl>
   </w:abstractNum>
   <w:num w:numId="1">
+    <w:abstractNumId w:val="2"/>
+  </w:num>
+  <w:num w:numId="2">
+    <w:abstractNumId w:val="8"/>
+  </w:num>
+  <w:num w:numId="3">
     <w:abstractNumId w:val="1"/>
   </w:num>
-  <w:num w:numId="2">
+  <w:num w:numId="4">
+    <w:abstractNumId w:val="4"/>
+  </w:num>
+  <w:num w:numId="5">
+    <w:abstractNumId w:val="7"/>
+  </w:num>
+  <w:num w:numId="6">
+    <w:abstractNumId w:val="3"/>
+  </w:num>
+  <w:num w:numId="7">
     <w:abstractNumId w:val="6"/>
   </w:num>
-  <w:num w:numId="3">
-    <w:abstractNumId w:val="0"/>
-  </w:num>
-  <w:num w:numId="4">
-    <w:abstractNumId w:val="3"/>
-  </w:num>
-  <w:num w:numId="5">
+  <w:num w:numId="8">
     <w:abstractNumId w:val="5"/>
   </w:num>
-  <w:num w:numId="6">
-    <w:abstractNumId w:val="2"/>
-  </w:num>
-  <w:num w:numId="7">
-    <w:abstractNumId w:val="4"/>
+  <w:num w:numId="9">
+    <w:abstractNumId w:val="0"/>
   </w:num>
 </w:numbering>
 </file>
@@ -30237,6 +31109,7 @@
     <w:lsdException w:name="HTML Sample" w:semiHidden="1" w:unhideWhenUsed="1"/>
     <w:lsdException w:name="HTML Typewriter" w:semiHidden="1" w:unhideWhenUsed="1"/>
     <w:lsdException w:name="HTML Variable" w:semiHidden="1" w:unhideWhenUsed="1"/>
+    <w:lsdException w:name="Normal Table" w:semiHidden="1" w:unhideWhenUsed="1"/>
     <w:lsdException w:name="annotation subject" w:semiHidden="1" w:unhideWhenUsed="1"/>
     <w:lsdException w:name="No List" w:semiHidden="1" w:unhideWhenUsed="1"/>
     <w:lsdException w:name="Outline List 1" w:semiHidden="1" w:unhideWhenUsed="1"/>
@@ -30282,9 +31155,11 @@
     <w:lsdException w:name="Table Subtle 1" w:semiHidden="1" w:unhideWhenUsed="1"/>
     <w:lsdException w:name="Table Subtle 2" w:semiHidden="1" w:unhideWhenUsed="1"/>
     <w:lsdException w:name="Table Web 1" w:semiHidden="1" w:unhideWhenUsed="1"/>
+    <w:lsdException w:name="Table Web 2" w:semiHidden="1" w:unhideWhenUsed="1"/>
     <w:lsdException w:name="Table Web 3" w:semiHidden="1" w:unhideWhenUsed="1"/>
     <w:lsdException w:name="Balloon Text" w:semiHidden="1" w:unhideWhenUsed="1"/>
     <w:lsdException w:name="Table Grid" w:uiPriority="39"/>
+    <w:lsdException w:name="Table Theme" w:semiHidden="1" w:unhideWhenUsed="1"/>
     <w:lsdException w:name="Note Level 1" w:semiHidden="1" w:unhideWhenUsed="1"/>
     <w:lsdException w:name="Note Level 2" w:semiHidden="1" w:unhideWhenUsed="1"/>
     <w:lsdException w:name="Note Level 3" w:semiHidden="1" w:unhideWhenUsed="1"/>

</xml_diff>